<commit_message>
Update slide 8 in slides set 4
</commit_message>
<xml_diff>
--- a/slides04w.docx
+++ b/slides04w.docx
@@ -1126,7 +1126,15 @@
         <w:t xml:space="preserve">bmi</w:t>
       </w:r>
       <w:r>
-        <w:t xml:space="preserve">. A common approach, then, is centering the predictor prior to including it.</w:t>
+        <w:t xml:space="preserve">.</w:t>
+      </w:r>
+    </w:p>
+    <w:p>
+      <w:pPr>
+        <w:pStyle w:val="BodyText"/>
+      </w:pPr>
+      <w:r>
+        <w:t xml:space="preserve">A common approach, then, is centering the predictor (subtracting its mean) prior to including it.</w:t>
       </w:r>
     </w:p>
     <w:p>

</xml_diff>